<commit_message>
Keeping Concept and Ideas up to date.
</commit_message>
<xml_diff>
--- a/Concept and Ideas.docx
+++ b/Concept and Ideas.docx
@@ -43,6 +43,77 @@
       <w:pPr>
         <w:pStyle w:val="ListParagraph"/>
         <w:numPr>
+          <w:ilvl w:val="1"/>
+          <w:numId w:val="1"/>
+        </w:numPr>
+      </w:pPr>
+      <w:r>
+        <w:rPr>
+          <w:rFonts w:ascii="Arial" w:hAnsi="Arial" w:cs="Arial"/>
+          <w:color w:val="222222"/>
+          <w:sz w:val="21"/>
+          <w:szCs w:val="21"/>
+          <w:shd w:val="clear" w:color="auto" w:fill="FFFFFF"/>
+        </w:rPr>
+        <w:t>As a</w:t>
+      </w:r>
+      <w:r>
+        <w:rPr>
+          <w:rFonts w:ascii="Arial" w:hAnsi="Arial" w:cs="Arial"/>
+          <w:color w:val="222222"/>
+          <w:sz w:val="21"/>
+          <w:szCs w:val="21"/>
+          <w:shd w:val="clear" w:color="auto" w:fill="FFFFFF"/>
+        </w:rPr>
+        <w:t>n organizer</w:t>
+      </w:r>
+      <w:r>
+        <w:rPr>
+          <w:rFonts w:ascii="Arial" w:hAnsi="Arial" w:cs="Arial"/>
+          <w:color w:val="222222"/>
+          <w:sz w:val="21"/>
+          <w:szCs w:val="21"/>
+          <w:shd w:val="clear" w:color="auto" w:fill="FFFFFF"/>
+        </w:rPr>
+        <w:t>, I want </w:t>
+      </w:r>
+      <w:r>
+        <w:rPr>
+          <w:rFonts w:ascii="Arial" w:hAnsi="Arial" w:cs="Arial"/>
+          <w:iCs/>
+          <w:color w:val="222222"/>
+          <w:sz w:val="21"/>
+          <w:szCs w:val="21"/>
+          <w:shd w:val="clear" w:color="auto" w:fill="FFFFFF"/>
+        </w:rPr>
+        <w:t>the ability to collect money for a pool</w:t>
+      </w:r>
+      <w:r>
+        <w:rPr>
+          <w:rFonts w:ascii="Arial" w:hAnsi="Arial" w:cs="Arial"/>
+          <w:color w:val="222222"/>
+          <w:sz w:val="21"/>
+          <w:szCs w:val="21"/>
+          <w:shd w:val="clear" w:color="auto" w:fill="FFFFFF"/>
+        </w:rPr>
+        <w:t> so that </w:t>
+      </w:r>
+      <w:r>
+        <w:rPr>
+          <w:rFonts w:ascii="Arial" w:hAnsi="Arial" w:cs="Arial"/>
+          <w:iCs/>
+          <w:color w:val="222222"/>
+          <w:sz w:val="21"/>
+          <w:szCs w:val="21"/>
+          <w:shd w:val="clear" w:color="auto" w:fill="FFFFFF"/>
+        </w:rPr>
+        <w:t>it can be redistributed daily to the appropriate charity.</w:t>
+      </w:r>
+    </w:p>
+    <w:p>
+      <w:pPr>
+        <w:pStyle w:val="ListParagraph"/>
+        <w:numPr>
           <w:ilvl w:val="0"/>
           <w:numId w:val="1"/>
         </w:numPr>
@@ -58,6 +129,18 @@
       <w:pPr>
         <w:pStyle w:val="ListParagraph"/>
         <w:numPr>
+          <w:ilvl w:val="1"/>
+          <w:numId w:val="1"/>
+        </w:numPr>
+      </w:pPr>
+      <w:r>
+        <w:t>As a player, I want to be able to choose the charity that my winnings go to so that they may benefit.</w:t>
+      </w:r>
+    </w:p>
+    <w:p>
+      <w:pPr>
+        <w:pStyle w:val="ListParagraph"/>
+        <w:numPr>
           <w:ilvl w:val="0"/>
           <w:numId w:val="1"/>
         </w:numPr>
@@ -75,6 +158,23 @@
         </w:numPr>
       </w:pPr>
       <w:r>
+        <w:t>As an organizer, I want t</w:t>
+      </w:r>
+      <w:bookmarkStart w:id="0" w:name="_GoBack"/>
+      <w:bookmarkEnd w:id="0"/>
+      <w:r>
+        <w:t>o be able to know who has donated so that I can allow them to play.</w:t>
+      </w:r>
+    </w:p>
+    <w:p>
+      <w:pPr>
+        <w:pStyle w:val="ListParagraph"/>
+        <w:numPr>
+          <w:ilvl w:val="1"/>
+          <w:numId w:val="1"/>
+        </w:numPr>
+      </w:pPr>
+      <w:r>
         <w:t>This money will go into a pot.</w:t>
       </w:r>
     </w:p>
@@ -199,6 +299,18 @@
       </w:pPr>
       <w:r>
         <w:t>Other people can set goals for you.  If you succeed, then they donate some money to your selected charity.</w:t>
+      </w:r>
+    </w:p>
+    <w:p>
+      <w:pPr>
+        <w:pStyle w:val="ListParagraph"/>
+        <w:numPr>
+          <w:ilvl w:val="1"/>
+          <w:numId w:val="1"/>
+        </w:numPr>
+      </w:pPr>
+      <w:r>
+        <w:t>As a non-player, I want to be able to set goals for players so that I may contribute to the charities.</w:t>
       </w:r>
     </w:p>
     <w:p>
@@ -429,6 +541,7 @@
         </w:numPr>
       </w:pPr>
       <w:r>
+        <w:lastRenderedPageBreak/>
         <w:t>Game Development</w:t>
       </w:r>
     </w:p>
@@ -596,8 +709,6 @@
       <w:r>
         <w:t>“Angelic Run” where they don’t kill anything</w:t>
       </w:r>
-      <w:bookmarkStart w:id="0" w:name="_GoBack"/>
-      <w:bookmarkEnd w:id="0"/>
     </w:p>
     <w:sectPr>
       <w:pgSz w:w="12240" w:h="15840"/>

</xml_diff>